<commit_message>
upload some thing in ppt
</commit_message>
<xml_diff>
--- a/powerpoint_word/asyntask_app.docx
+++ b/powerpoint_word/asyntask_app.docx
@@ -234,13 +234,7 @@
     </w:p>
     <w:p>
       <w:r>
-        <w:t>A</w:t>
-      </w:r>
-      <w:r>
-        <w:t>synctask</w:t>
-      </w:r>
-      <w:r>
-        <w:t xml:space="preserve"> có 4 </w:t>
+        <w:t xml:space="preserve">Asynctask có 4 </w:t>
       </w:r>
       <w:proofErr w:type="gramStart"/>
       <w:r>
@@ -359,10 +353,7 @@
       </w:pPr>
       <w:r>
         <w:lastRenderedPageBreak/>
-        <w:t>3 tk còn</w:t>
-      </w:r>
-      <w:r>
-        <w:t xml:space="preserve"> có thể gọi hoặc ko gọi cũng ok</w:t>
+        <w:t>3 tk còn có thể gọi hoặc ko gọi cũng ok</w:t>
       </w:r>
     </w:p>
     <w:p>
@@ -390,13 +381,7 @@
         <w:t xml:space="preserve">Sau đó tiếp tục đến </w:t>
       </w:r>
       <w:r>
-        <w:t xml:space="preserve">doInBackground (hàm sử lý chính công việc) sau khi </w:t>
-      </w:r>
-      <w:r>
-        <w:t>doInBackground</w:t>
-      </w:r>
-      <w:r>
-        <w:t xml:space="preserve"> hoạt động </w:t>
+        <w:t xml:space="preserve">doInBackground (hàm sử lý chính công việc) sau khi doInBackground hoạt động </w:t>
       </w:r>
       <w:proofErr w:type="gramStart"/>
       <w:r>
@@ -454,6 +439,126 @@
       <w:pPr>
         <w:ind w:firstLine="720"/>
       </w:pPr>
+      <w:r>
+        <w:rPr>
+          <w:rFonts w:ascii="Segoe UI" w:hAnsi="Segoe UI" w:cs="Segoe UI"/>
+          <w:color w:val="292B2C"/>
+          <w:sz w:val="27"/>
+          <w:szCs w:val="27"/>
+          <w:shd w:val="clear" w:color="auto" w:fill="FFFFFF"/>
+        </w:rPr>
+        <w:t xml:space="preserve">Params là tham số có thể được nhận từ </w:t>
+      </w:r>
+      <w:proofErr w:type="gramStart"/>
+      <w:r>
+        <w:rPr>
+          <w:rFonts w:ascii="Segoe UI" w:hAnsi="Segoe UI" w:cs="Segoe UI"/>
+          <w:color w:val="292B2C"/>
+          <w:sz w:val="27"/>
+          <w:szCs w:val="27"/>
+          <w:shd w:val="clear" w:color="auto" w:fill="FFFFFF"/>
+        </w:rPr>
+        <w:t>execute(</w:t>
+      </w:r>
+      <w:proofErr w:type="gramEnd"/>
+      <w:r>
+        <w:rPr>
+          <w:rFonts w:ascii="Segoe UI" w:hAnsi="Segoe UI" w:cs="Segoe UI"/>
+          <w:color w:val="292B2C"/>
+          <w:sz w:val="27"/>
+          <w:szCs w:val="27"/>
+          <w:shd w:val="clear" w:color="auto" w:fill="FFFFFF"/>
+        </w:rPr>
+        <w:t xml:space="preserve">), </w:t>
+      </w:r>
+      <w:r>
+        <w:rPr>
+          <w:rFonts w:ascii="Segoe UI" w:hAnsi="Segoe UI" w:cs="Segoe UI"/>
+          <w:b/>
+          <w:bCs/>
+          <w:color w:val="292B2C"/>
+          <w:sz w:val="27"/>
+          <w:szCs w:val="27"/>
+          <w:shd w:val="clear" w:color="auto" w:fill="FFFFFF"/>
+        </w:rPr>
+        <w:t>có thể là một mảng các tham số con</w:t>
+      </w:r>
+      <w:r>
+        <w:rPr>
+          <w:rFonts w:ascii="Segoe UI" w:hAnsi="Segoe UI" w:cs="Segoe UI"/>
+          <w:color w:val="292B2C"/>
+          <w:sz w:val="27"/>
+          <w:szCs w:val="27"/>
+          <w:shd w:val="clear" w:color="auto" w:fill="FFFFFF"/>
+        </w:rPr>
+        <w:t xml:space="preserve">. và Params sẽ là input của </w:t>
+      </w:r>
+      <w:proofErr w:type="gramStart"/>
+      <w:r>
+        <w:rPr>
+          <w:rFonts w:ascii="Segoe UI" w:hAnsi="Segoe UI" w:cs="Segoe UI"/>
+          <w:color w:val="292B2C"/>
+          <w:sz w:val="27"/>
+          <w:szCs w:val="27"/>
+          <w:shd w:val="clear" w:color="auto" w:fill="FFFFFF"/>
+        </w:rPr>
+        <w:t>doInBackground(</w:t>
+      </w:r>
+      <w:proofErr w:type="gramEnd"/>
+      <w:r>
+        <w:rPr>
+          <w:rFonts w:ascii="Segoe UI" w:hAnsi="Segoe UI" w:cs="Segoe UI"/>
+          <w:color w:val="292B2C"/>
+          <w:sz w:val="27"/>
+          <w:szCs w:val="27"/>
+          <w:shd w:val="clear" w:color="auto" w:fill="FFFFFF"/>
+        </w:rPr>
+        <w:t xml:space="preserve">), Process là input của onProgressUpdate(), đầu ra này nhận từ doInBackground() thông qua phương thức publishProgress(). </w:t>
+      </w:r>
+      <w:proofErr w:type="gramStart"/>
+      <w:r>
+        <w:rPr>
+          <w:rFonts w:ascii="Segoe UI" w:hAnsi="Segoe UI" w:cs="Segoe UI"/>
+          <w:color w:val="292B2C"/>
+          <w:sz w:val="27"/>
+          <w:szCs w:val="27"/>
+          <w:shd w:val="clear" w:color="auto" w:fill="FFFFFF"/>
+        </w:rPr>
+        <w:t>onProgressUpdate(</w:t>
+      </w:r>
+      <w:proofErr w:type="gramEnd"/>
+      <w:r>
+        <w:rPr>
+          <w:rFonts w:ascii="Segoe UI" w:hAnsi="Segoe UI" w:cs="Segoe UI"/>
+          <w:color w:val="292B2C"/>
+          <w:sz w:val="27"/>
+          <w:szCs w:val="27"/>
+          <w:shd w:val="clear" w:color="auto" w:fill="FFFFFF"/>
+        </w:rPr>
+        <w:t xml:space="preserve">) có thể cập nhật giao diện lúc runtime. Result là đầu ra của </w:t>
+      </w:r>
+      <w:proofErr w:type="gramStart"/>
+      <w:r>
+        <w:rPr>
+          <w:rFonts w:ascii="Segoe UI" w:hAnsi="Segoe UI" w:cs="Segoe UI"/>
+          <w:color w:val="292B2C"/>
+          <w:sz w:val="27"/>
+          <w:szCs w:val="27"/>
+          <w:shd w:val="clear" w:color="auto" w:fill="FFFFFF"/>
+        </w:rPr>
+        <w:t>doInBackground(</w:t>
+      </w:r>
+      <w:proofErr w:type="gramEnd"/>
+      <w:r>
+        <w:rPr>
+          <w:rFonts w:ascii="Segoe UI" w:hAnsi="Segoe UI" w:cs="Segoe UI"/>
+          <w:color w:val="292B2C"/>
+          <w:sz w:val="27"/>
+          <w:szCs w:val="27"/>
+          <w:shd w:val="clear" w:color="auto" w:fill="FFFFFF"/>
+        </w:rPr>
+        <w:t>) và chính là kết quả trả về ở onPostExecute(). AsyncTask chạy trên Worker Thread còn Handler chạy trên Main Thread (hay Thread sinh ra nó).</w:t>
+      </w:r>
     </w:p>
     <w:sectPr>
       <w:pgSz w:w="12240" w:h="15840"/>

</xml_diff>